<commit_message>
24 dec last from office
</commit_message>
<xml_diff>
--- a/cryptography/cryptoBackground.docx
+++ b/cryptography/cryptoBackground.docx
@@ -338,21 +338,7 @@
         <w:rPr>
           <w:rFonts w:ascii="Times New Roman" w:hAnsi="Times New Roman" w:cs="Times New Roman"/>
         </w:rPr>
-        <w:t xml:space="preserve">Given a message m, the message digest </w:t>
-      </w:r>
-      <w:proofErr w:type="gramStart"/>
-      <w:r>
-        <w:rPr>
-          <w:rFonts w:ascii="Times New Roman" w:hAnsi="Times New Roman" w:cs="Times New Roman"/>
-        </w:rPr>
-        <w:t>h(</w:t>
-      </w:r>
-      <w:proofErr w:type="gramEnd"/>
-      <w:r>
-        <w:rPr>
-          <w:rFonts w:ascii="Times New Roman" w:hAnsi="Times New Roman" w:cs="Times New Roman"/>
-        </w:rPr>
-        <w:t xml:space="preserve">m) </w:t>
+        <w:t xml:space="preserve">Given a message m, the message digest h(m) </w:t>
       </w:r>
       <w:r>
         <w:rPr>
@@ -625,7 +611,15 @@
           <w:rFonts w:ascii="Times New Roman" w:hAnsi="Times New Roman" w:cs="Times New Roman"/>
           <w:lang w:bidi="en-US"/>
         </w:rPr>
-        <w:t xml:space="preserve">Since hash functions are irreversible, it is easy to go forward in the chain but it is not computationally feasible to go backwards. Which means a person could find any value on the chain if </w:t>
+        <w:t xml:space="preserve">Since hash functions are irreversible, it is easy to go forward in the chain but it is not computationally feasible to go backwards. Which means a person could find </w:t>
+      </w:r>
+      <w:r>
+        <w:rPr>
+          <w:rFonts w:ascii="Times New Roman" w:hAnsi="Times New Roman" w:cs="Times New Roman"/>
+          <w:lang w:bidi="en-US"/>
+        </w:rPr>
+        <w:lastRenderedPageBreak/>
+        <w:t xml:space="preserve">any value on the chain if </w:t>
       </w:r>
       <w:r>
         <w:rPr>
@@ -1150,14 +1144,12 @@
           <w:rFonts w:ascii="Times New Roman" w:hAnsi="Times New Roman" w:cs="Times New Roman"/>
         </w:rPr>
       </w:pPr>
-      <w:proofErr w:type="gramStart"/>
       <w:r>
         <w:rPr>
           <w:rFonts w:ascii="Times New Roman" w:hAnsi="Times New Roman" w:cs="Times New Roman"/>
         </w:rPr>
         <w:t>n</w:t>
       </w:r>
-      <w:proofErr w:type="gramEnd"/>
       <w:r>
         <w:rPr>
           <w:rFonts w:ascii="Times New Roman" w:hAnsi="Times New Roman" w:cs="Times New Roman"/>
@@ -1329,6 +1321,7 @@
           <w:sz w:val="23"/>
           <w:szCs w:val="23"/>
         </w:rPr>
+        <w:lastRenderedPageBreak/>
         <w:t>HMACs are used together with widely accepted hash functions. HMAC employs a secret key for generation and verification of the MACs. The aims of HMAC construction [3] are:</w:t>
       </w:r>
     </w:p>
@@ -1652,8 +1645,6 @@
                 <w:color w:val="000000"/>
               </w:rPr>
             </w:pPr>
-            <w:proofErr w:type="spellStart"/>
-            <w:proofErr w:type="gramStart"/>
             <w:r>
               <w:rPr>
                 <w:rFonts w:ascii="Times New Roman" w:hAnsi="Times New Roman" w:cs="Times New Roman"/>
@@ -1661,8 +1652,6 @@
               </w:rPr>
               <w:t>ipad</w:t>
             </w:r>
-            <w:proofErr w:type="spellEnd"/>
-            <w:proofErr w:type="gramEnd"/>
           </w:p>
         </w:tc>
         <w:tc>
@@ -1863,8 +1852,6 @@
                 <w:color w:val="000000"/>
               </w:rPr>
             </w:pPr>
-            <w:proofErr w:type="spellStart"/>
-            <w:proofErr w:type="gramStart"/>
             <w:r>
               <w:rPr>
                 <w:rFonts w:ascii="Times New Roman" w:hAnsi="Times New Roman" w:cs="Times New Roman"/>
@@ -1872,8 +1859,6 @@
               </w:rPr>
               <w:t>opad</w:t>
             </w:r>
-            <w:proofErr w:type="spellEnd"/>
-            <w:proofErr w:type="gramEnd"/>
           </w:p>
         </w:tc>
         <w:tc>
@@ -1915,7 +1900,6 @@
                 <w:color w:val="000000"/>
               </w:rPr>
             </w:pPr>
-            <w:proofErr w:type="gramStart"/>
             <w:r>
               <w:rPr>
                 <w:rFonts w:ascii="Times New Roman" w:hAnsi="Times New Roman" w:cs="Times New Roman"/>
@@ -1923,7 +1907,6 @@
               </w:rPr>
               <w:t>t</w:t>
             </w:r>
-            <w:proofErr w:type="gramEnd"/>
           </w:p>
         </w:tc>
         <w:tc>
@@ -1965,15 +1948,14 @@
                 <w:color w:val="000000"/>
               </w:rPr>
             </w:pPr>
-            <w:proofErr w:type="gramStart"/>
             <w:r>
               <w:rPr>
                 <w:rFonts w:ascii="Times New Roman" w:hAnsi="Times New Roman" w:cs="Times New Roman"/>
                 <w:color w:val="000000"/>
               </w:rPr>
+              <w:lastRenderedPageBreak/>
               <w:t>text</w:t>
             </w:r>
-            <w:proofErr w:type="gramEnd"/>
           </w:p>
         </w:tc>
         <w:tc>
@@ -2015,8 +1997,6 @@
                 <w:color w:val="000000"/>
               </w:rPr>
             </w:pPr>
-            <w:proofErr w:type="spellStart"/>
-            <w:proofErr w:type="gramStart"/>
             <w:r>
               <w:rPr>
                 <w:rFonts w:ascii="Times New Roman" w:hAnsi="Times New Roman" w:cs="Times New Roman"/>
@@ -2024,8 +2004,6 @@
               </w:rPr>
               <w:t>xN</w:t>
             </w:r>
-            <w:proofErr w:type="spellEnd"/>
-            <w:proofErr w:type="gramEnd"/>
           </w:p>
         </w:tc>
         <w:tc>
@@ -2183,23 +2161,7 @@
           <w:rFonts w:ascii="Times New Roman" w:hAnsi="Times New Roman" w:cs="Times New Roman"/>
           <w:color w:val="000000"/>
         </w:rPr>
-        <w:t xml:space="preserve">Figure 3. </w:t>
-      </w:r>
-      <w:proofErr w:type="gramStart"/>
-      <w:r>
-        <w:rPr>
-          <w:rFonts w:ascii="Times New Roman" w:hAnsi="Times New Roman" w:cs="Times New Roman"/>
-          <w:color w:val="000000"/>
-        </w:rPr>
-        <w:t>shows</w:t>
-      </w:r>
-      <w:proofErr w:type="gramEnd"/>
-      <w:r>
-        <w:rPr>
-          <w:rFonts w:ascii="Times New Roman" w:hAnsi="Times New Roman" w:cs="Times New Roman"/>
-          <w:color w:val="000000"/>
-        </w:rPr>
-        <w:t xml:space="preserve"> the steps of HMAC.</w:t>
+        <w:t>Figure 3. shows the steps of HMAC.</w:t>
       </w:r>
     </w:p>
     <w:p>
@@ -2297,6 +2259,7 @@
         <w:pStyle w:val="Heading2"/>
       </w:pPr>
       <w:r>
+        <w:lastRenderedPageBreak/>
         <w:t>1.4 Symmetric Cryptography</w:t>
       </w:r>
     </w:p>
@@ -2337,14 +2300,105 @@
         </w:rPr>
         <w:t xml:space="preserve">Modern </w:t>
       </w:r>
+      <w:r>
+        <w:rPr>
+          <w:rFonts w:ascii="Times New Roman" w:hAnsi="Times New Roman" w:cs="Times New Roman"/>
+        </w:rPr>
+        <w:t>symmetric cryptographic functions could be categorized under two classes, which are stream ciphers and block ciphers. Stream ciphers encrypt data byte by byte. The most widely used stream cipher is RC4</w:t>
+      </w:r>
+      <w:r>
+        <w:rPr>
+          <w:rFonts w:ascii="Times New Roman" w:hAnsi="Times New Roman" w:cs="Times New Roman"/>
+        </w:rPr>
+        <w:t xml:space="preserve"> [9</w:t>
+      </w:r>
       <w:bookmarkStart w:id="2" w:name="_GoBack"/>
       <w:bookmarkEnd w:id="2"/>
+      <w:r>
+        <w:rPr>
+          <w:rFonts w:ascii="Times New Roman" w:hAnsi="Times New Roman" w:cs="Times New Roman"/>
+        </w:rPr>
+        <w:t>]</w:t>
+      </w:r>
+      <w:r>
+        <w:rPr>
+          <w:rFonts w:ascii="Times New Roman" w:hAnsi="Times New Roman" w:cs="Times New Roman"/>
+        </w:rPr>
+        <w:t>. Secure Socket Layer (SSL) and Wired Equivalent Privacy (WEP) employs RC4.</w:t>
+      </w:r>
+      <w:r>
+        <w:rPr>
+          <w:rFonts w:ascii="Times New Roman" w:hAnsi="Times New Roman" w:cs="Times New Roman"/>
+        </w:rPr>
+        <w:t xml:space="preserve"> On the other hand block ciphers encrypt an input data as fixed size blocks, and produces same-sized outputs. The most popular block cipher cryptographic primitive is Data Encryption Standard (DES)</w:t>
+      </w:r>
+      <w:r>
+        <w:rPr>
+          <w:rFonts w:ascii="Times New Roman" w:hAnsi="Times New Roman" w:cs="Times New Roman"/>
+        </w:rPr>
+        <w:t xml:space="preserve"> [5]</w:t>
+      </w:r>
+      <w:r>
+        <w:rPr>
+          <w:rFonts w:ascii="Times New Roman" w:hAnsi="Times New Roman" w:cs="Times New Roman"/>
+        </w:rPr>
+        <w:t>. There are also widely used other block cipher algorithms such as Advanced Encryption Standard (AES)</w:t>
+      </w:r>
+      <w:r>
+        <w:rPr>
+          <w:rFonts w:ascii="Times New Roman" w:hAnsi="Times New Roman" w:cs="Times New Roman"/>
+        </w:rPr>
+        <w:t xml:space="preserve"> [6]</w:t>
+      </w:r>
+      <w:r>
+        <w:rPr>
+          <w:rFonts w:ascii="Times New Roman" w:hAnsi="Times New Roman" w:cs="Times New Roman"/>
+        </w:rPr>
+        <w:t>, RC5</w:t>
+      </w:r>
+      <w:r>
+        <w:rPr>
+          <w:rFonts w:ascii="Times New Roman" w:hAnsi="Times New Roman" w:cs="Times New Roman"/>
+        </w:rPr>
+        <w:t xml:space="preserve"> [</w:t>
+      </w:r>
+      <w:r>
+        <w:rPr>
+          <w:rFonts w:ascii="Times New Roman" w:hAnsi="Times New Roman" w:cs="Times New Roman"/>
+        </w:rPr>
+        <w:t>7</w:t>
+      </w:r>
+      <w:r>
+        <w:rPr>
+          <w:rFonts w:ascii="Times New Roman" w:hAnsi="Times New Roman" w:cs="Times New Roman"/>
+        </w:rPr>
+        <w:t>]</w:t>
+      </w:r>
+      <w:r>
+        <w:rPr>
+          <w:rFonts w:ascii="Times New Roman" w:hAnsi="Times New Roman" w:cs="Times New Roman"/>
+        </w:rPr>
+        <w:t xml:space="preserve"> and </w:t>
+      </w:r>
+      <w:r>
+        <w:rPr>
+          <w:rFonts w:ascii="Times New Roman" w:hAnsi="Times New Roman" w:cs="Times New Roman"/>
+        </w:rPr>
+        <w:t>Blowfish [8]</w:t>
+      </w:r>
+      <w:r>
+        <w:rPr>
+          <w:rFonts w:ascii="Times New Roman" w:hAnsi="Times New Roman" w:cs="Times New Roman"/>
+        </w:rPr>
+        <w:t>.</w:t>
+      </w:r>
     </w:p>
     <w:p>
       <w:pPr>
         <w:pStyle w:val="Heading1"/>
       </w:pPr>
       <w:r>
+        <w:lastRenderedPageBreak/>
         <w:t>References</w:t>
       </w:r>
     </w:p>
@@ -2379,47 +2433,11 @@
           <w:rFonts w:ascii="Times New Roman" w:hAnsi="Times New Roman" w:cs="Times New Roman"/>
         </w:rPr>
       </w:pPr>
-      <w:proofErr w:type="spellStart"/>
-      <w:r>
-        <w:rPr>
-          <w:rFonts w:ascii="Times New Roman" w:hAnsi="Times New Roman" w:cs="Times New Roman"/>
-        </w:rPr>
-        <w:t>Oligeri</w:t>
-      </w:r>
-      <w:proofErr w:type="spellEnd"/>
-      <w:r>
-        <w:rPr>
-          <w:rFonts w:ascii="Times New Roman" w:hAnsi="Times New Roman" w:cs="Times New Roman"/>
-        </w:rPr>
-        <w:t xml:space="preserve">, G. </w:t>
-      </w:r>
-      <w:proofErr w:type="spellStart"/>
-      <w:r>
-        <w:rPr>
-          <w:rFonts w:ascii="Times New Roman" w:hAnsi="Times New Roman" w:cs="Times New Roman"/>
-        </w:rPr>
-        <w:t>Chessa</w:t>
-      </w:r>
-      <w:proofErr w:type="spellEnd"/>
-      <w:r>
-        <w:rPr>
-          <w:rFonts w:ascii="Times New Roman" w:hAnsi="Times New Roman" w:cs="Times New Roman"/>
-        </w:rPr>
-        <w:t xml:space="preserve">, S. </w:t>
-      </w:r>
-      <w:proofErr w:type="spellStart"/>
-      <w:r>
-        <w:rPr>
-          <w:rFonts w:ascii="Times New Roman" w:hAnsi="Times New Roman" w:cs="Times New Roman"/>
-        </w:rPr>
-        <w:t>Giunta</w:t>
-      </w:r>
-      <w:proofErr w:type="spellEnd"/>
-      <w:r>
-        <w:rPr>
-          <w:rFonts w:ascii="Times New Roman" w:hAnsi="Times New Roman" w:cs="Times New Roman"/>
-        </w:rPr>
-        <w:t>, G. Loss Tolerant Video Streaming Authentication in Heterogeneous Wireless Networks, Computer Communications, 34(11): 1307-1315, 2011.</w:t>
+      <w:r>
+        <w:rPr>
+          <w:rFonts w:ascii="Times New Roman" w:hAnsi="Times New Roman" w:cs="Times New Roman"/>
+        </w:rPr>
+        <w:t>Oligeri, G. Chessa, S. Giunta, G. Loss Tolerant Video Streaming Authentication in Heterogeneous Wireless Networks, Computer Communications, 34(11): 1307-1315, 2011.</w:t>
       </w:r>
     </w:p>
     <w:p>
@@ -2479,43 +2497,7 @@
           <w:sz w:val="23"/>
           <w:szCs w:val="23"/>
         </w:rPr>
-        <w:t xml:space="preserve">H. </w:t>
-      </w:r>
-      <w:proofErr w:type="spellStart"/>
-      <w:r>
-        <w:rPr>
-          <w:color w:val="000000"/>
-          <w:sz w:val="23"/>
-          <w:szCs w:val="23"/>
-        </w:rPr>
-        <w:t>Krawczyk</w:t>
-      </w:r>
-      <w:proofErr w:type="spellEnd"/>
-      <w:r>
-        <w:rPr>
-          <w:color w:val="000000"/>
-          <w:sz w:val="23"/>
-          <w:szCs w:val="23"/>
-        </w:rPr>
-        <w:t xml:space="preserve">, M. </w:t>
-      </w:r>
-      <w:proofErr w:type="spellStart"/>
-      <w:r>
-        <w:rPr>
-          <w:color w:val="000000"/>
-          <w:sz w:val="23"/>
-          <w:szCs w:val="23"/>
-        </w:rPr>
-        <w:t>Bellare</w:t>
-      </w:r>
-      <w:proofErr w:type="spellEnd"/>
-      <w:r>
-        <w:rPr>
-          <w:color w:val="000000"/>
-          <w:sz w:val="23"/>
-          <w:szCs w:val="23"/>
-        </w:rPr>
-        <w:t xml:space="preserve">, and R. Canetti, </w:t>
+        <w:t xml:space="preserve">H. Krawczyk, M. Bellare, and R. Canetti, </w:t>
       </w:r>
       <w:r>
         <w:rPr>
@@ -2534,6 +2516,141 @@
           <w:szCs w:val="23"/>
         </w:rPr>
         <w:t>, Internet Engineering Task Force, Request for Comments (RFC) 2104, and February 1997.</w:t>
+      </w:r>
+    </w:p>
+    <w:p>
+      <w:pPr>
+        <w:pStyle w:val="ListParagraph"/>
+        <w:numPr>
+          <w:ilvl w:val="0"/>
+          <w:numId w:val="2"/>
+        </w:numPr>
+        <w:jc w:val="both"/>
+        <w:rPr>
+          <w:rFonts w:ascii="Times New Roman" w:hAnsi="Times New Roman" w:cs="Times New Roman"/>
+          <w:color w:val="000000" w:themeColor="text1"/>
+        </w:rPr>
+      </w:pPr>
+      <w:r>
+        <w:t xml:space="preserve">FIPS PUB 46-3 (1999) Data Encryption Standard (DES), </w:t>
+      </w:r>
+      <w:hyperlink r:id="rId10" w:history="1">
+        <w:r>
+          <w:rPr>
+            <w:rStyle w:val="Hyperlink"/>
+          </w:rPr>
+          <w:t>http://csrc.nist.gov/publications/fips/fips46-3/fips46-3.pdf</w:t>
+        </w:r>
+      </w:hyperlink>
+    </w:p>
+    <w:p>
+      <w:pPr>
+        <w:pStyle w:val="ListParagraph"/>
+        <w:numPr>
+          <w:ilvl w:val="0"/>
+          <w:numId w:val="2"/>
+        </w:numPr>
+        <w:jc w:val="both"/>
+        <w:rPr>
+          <w:rFonts w:ascii="Times New Roman" w:hAnsi="Times New Roman" w:cs="Times New Roman"/>
+          <w:color w:val="000000" w:themeColor="text1"/>
+        </w:rPr>
+      </w:pPr>
+      <w:r>
+        <w:rPr>
+          <w:rFonts w:ascii="Times New Roman" w:hAnsi="Times New Roman" w:cs="Times New Roman"/>
+        </w:rPr>
+        <w:t xml:space="preserve">FIPS PUB 197 (2001) Announcing the Advanced Encryption Standard (AES), </w:t>
+      </w:r>
+      <w:hyperlink r:id="rId11" w:history="1">
+        <w:r>
+          <w:rPr>
+            <w:rStyle w:val="Hyperlink"/>
+            <w:rFonts w:ascii="Times New Roman" w:hAnsi="Times New Roman" w:cs="Times New Roman"/>
+          </w:rPr>
+          <w:t>http://csrc.nist.gov/publications/fips/fips197/fips-197.pdf</w:t>
+        </w:r>
+      </w:hyperlink>
+    </w:p>
+    <w:p>
+      <w:pPr>
+        <w:pStyle w:val="ListParagraph"/>
+        <w:numPr>
+          <w:ilvl w:val="0"/>
+          <w:numId w:val="2"/>
+        </w:numPr>
+        <w:jc w:val="both"/>
+        <w:rPr>
+          <w:rFonts w:ascii="Times New Roman" w:hAnsi="Times New Roman" w:cs="Times New Roman"/>
+          <w:color w:val="000000" w:themeColor="text1"/>
+        </w:rPr>
+      </w:pPr>
+      <w:r>
+        <w:rPr>
+          <w:rFonts w:ascii="Times New Roman" w:hAnsi="Times New Roman" w:cs="Times New Roman"/>
+        </w:rPr>
+        <w:t>Biryukov A. and Kushilevitz E. (1998). Improved Cryptanalysis of RC5. EUROCRYPT 1998</w:t>
+      </w:r>
+      <w:r>
+        <w:rPr>
+          <w:rFonts w:ascii="Times New Roman" w:hAnsi="Times New Roman" w:cs="Times New Roman"/>
+        </w:rPr>
+        <w:t>.</w:t>
+      </w:r>
+    </w:p>
+    <w:p>
+      <w:pPr>
+        <w:pStyle w:val="ListParagraph"/>
+        <w:numPr>
+          <w:ilvl w:val="0"/>
+          <w:numId w:val="2"/>
+        </w:numPr>
+        <w:jc w:val="both"/>
+        <w:rPr>
+          <w:rFonts w:ascii="Times New Roman" w:hAnsi="Times New Roman" w:cs="Times New Roman"/>
+          <w:color w:val="000000" w:themeColor="text1"/>
+        </w:rPr>
+      </w:pPr>
+      <w:r>
+        <w:rPr>
+          <w:rFonts w:ascii="Times New Roman" w:hAnsi="Times New Roman" w:cs="Times New Roman"/>
+        </w:rPr>
+        <w:t xml:space="preserve">Bruce Schneier (1993) Description of a New Variable –Length Key, 64 bit Block Cipher (Blowfish), </w:t>
+      </w:r>
+      <w:hyperlink r:id="rId12" w:history="1">
+        <w:r>
+          <w:rPr>
+            <w:rStyle w:val="Hyperlink"/>
+            <w:rFonts w:ascii="Times New Roman" w:hAnsi="Times New Roman" w:cs="Times New Roman"/>
+          </w:rPr>
+          <w:t>http://www.schneier.com/paper-blowfish-fse.html</w:t>
+        </w:r>
+      </w:hyperlink>
+      <w:r>
+        <w:rPr>
+          <w:rFonts w:ascii="Times New Roman" w:hAnsi="Times New Roman" w:cs="Times New Roman"/>
+        </w:rPr>
+        <w:t xml:space="preserve"> </w:t>
+      </w:r>
+    </w:p>
+    <w:p>
+      <w:pPr>
+        <w:pStyle w:val="ListParagraph"/>
+        <w:numPr>
+          <w:ilvl w:val="0"/>
+          <w:numId w:val="2"/>
+        </w:numPr>
+        <w:jc w:val="both"/>
+        <w:rPr>
+          <w:rFonts w:ascii="Times New Roman" w:hAnsi="Times New Roman" w:cs="Times New Roman"/>
+          <w:color w:val="000000" w:themeColor="text1"/>
+        </w:rPr>
+      </w:pPr>
+      <w:r>
+        <w:rPr>
+          <w:rFonts w:ascii="Times New Roman" w:hAnsi="Times New Roman" w:cs="Times New Roman"/>
+        </w:rPr>
+        <w:t>Robshaw, M. J. B. (1995) Stream ciphers, RSA Laboratories Technical Report</w:t>
       </w:r>
     </w:p>
     <w:sectPr>
@@ -3975,7 +4092,7 @@
 </file>
 
 <file path=customXml/itemProps1.xml><?xml version="1.0" encoding="utf-8"?>
-<ds:datastoreItem xmlns:ds="http://schemas.openxmlformats.org/officeDocument/2006/customXml" ds:itemID="{F2F93CE4-4C65-A643-84AA-7009A913A424}">
+<ds:datastoreItem xmlns:ds="http://schemas.openxmlformats.org/officeDocument/2006/customXml" ds:itemID="{0279DDF3-5C68-EE4B-9A69-22D7C33FE78C}">
   <ds:schemaRefs>
     <ds:schemaRef ds:uri="http://schemas.openxmlformats.org/officeDocument/2006/bibliography"/>
   </ds:schemaRefs>

</xml_diff>